<commit_message>
Rekayasa Perangkat Lunak V 1.01
</commit_message>
<xml_diff>
--- a/RPL.docx
+++ b/RPL.docx
@@ -6,26 +6,45 @@
       <w:r>
         <w:t>Rekayasa Perangkat Lunak</w:t>
       </w:r>
+    </w:p>
+    <w:p>
+      <w:r>
+        <w:t xml:space="preserve">Nama </w:t>
+      </w:r>
+      <w:r>
+        <w:tab/>
+      </w:r>
+      <w:r>
+        <w:tab/>
+      </w:r>
+      <w:r>
+        <w:t>: Dindin Sihabudin Ahmad Wardi</w:t>
+      </w:r>
+    </w:p>
+    <w:p>
+      <w:r>
+        <w:t>NPM</w:t>
+      </w:r>
+      <w:r>
+        <w:tab/>
+      </w:r>
+      <w:r>
+        <w:tab/>
+      </w:r>
+      <w:r>
+        <w:t>: 1406037</w:t>
+      </w:r>
+    </w:p>
+    <w:p>
+      <w:r>
+        <w:t>Smester</w:t>
+      </w:r>
+      <w:r>
+        <w:tab/>
+        <w:t>: VI (Enam)</w:t>
+      </w:r>
       <w:bookmarkStart w:id="0" w:name="_GoBack"/>
       <w:bookmarkEnd w:id="0"/>
-    </w:p>
-    <w:p>
-      <w:r>
-        <w:t xml:space="preserve">Nama </w:t>
-      </w:r>
-      <w:r>
-        <w:tab/>
-        <w:t>: Dindin Sihabudin Ahmad Wardi</w:t>
-      </w:r>
-    </w:p>
-    <w:p>
-      <w:r>
-        <w:t>NPM</w:t>
-      </w:r>
-      <w:r>
-        <w:tab/>
-        <w:t>: 1406037</w:t>
-      </w:r>
     </w:p>
     <w:sectPr>
       <w:pgSz w:w="11906" w:h="16838"/>

</xml_diff>

<commit_message>
Rekayasa Perangkat Lunak V 1.02
</commit_message>
<xml_diff>
--- a/RPL.docx
+++ b/RPL.docx
@@ -42,6 +42,11 @@
       <w:r>
         <w:tab/>
         <w:t>: VI (Enam)</w:t>
+      </w:r>
+    </w:p>
+    <w:p>
+      <w:r>
+        <w:t>Informatika C</w:t>
       </w:r>
       <w:bookmarkStart w:id="0" w:name="_GoBack"/>
       <w:bookmarkEnd w:id="0"/>

</xml_diff>

<commit_message>
Rekayasa Perangkat Lunak V 1.03
</commit_message>
<xml_diff>
--- a/RPL.docx
+++ b/RPL.docx
@@ -3,53 +3,171 @@
 <w:document xmlns:wpc="http://schemas.microsoft.com/office/word/2010/wordprocessingCanvas" xmlns:cx="http://schemas.microsoft.com/office/drawing/2014/chartex" xmlns:cx1="http://schemas.microsoft.com/office/drawing/2015/9/8/chartex" xmlns:cx2="http://schemas.microsoft.com/office/drawing/2015/10/21/chartex" xmlns:cx3="http://schemas.microsoft.com/office/drawing/2016/5/9/chartex" xmlns:cx4="http://schemas.microsoft.com/office/drawing/2016/5/10/chartex" xmlns:cx5="http://schemas.microsoft.com/office/drawing/2016/5/11/chartex" xmlns:cx6="http://schemas.microsoft.com/office/drawing/2016/5/12/chartex" xmlns:cx7="http://schemas.microsoft.com/office/drawing/2016/5/13/chartex" xmlns:cx8="http://schemas.microsoft.com/office/drawing/2016/5/14/chartex" xmlns:mc="http://schemas.openxmlformats.org/markup-compatibility/2006" xmlns:aink="http://schemas.microsoft.com/office/drawing/2016/ink" xmlns:am3d="http://schemas.microsoft.com/office/drawing/2017/model3d" xmlns:o="urn:schemas-microsoft-com:office:office" xmlns:r="http://schemas.openxmlformats.org/officeDocument/2006/relationships" xmlns:m="http://schemas.openxmlformats.org/officeDocument/2006/math" xmlns:v="urn:schemas-microsoft-com:vml" xmlns:wp14="http://schemas.microsoft.com/office/word/2010/wordprocessingDrawing" xmlns:wp="http://schemas.openxmlformats.org/drawingml/2006/wordprocessingDrawing" xmlns:w10="urn:schemas-microsoft-com:office:word" xmlns:w="http://schemas.openxmlformats.org/wordprocessingml/2006/main" xmlns:w14="http://schemas.microsoft.com/office/word/2010/wordml" xmlns:w15="http://schemas.microsoft.com/office/word/2012/wordml" xmlns:w16cid="http://schemas.microsoft.com/office/word/2016/wordml/cid" xmlns:w16se="http://schemas.microsoft.com/office/word/2015/wordml/symex" xmlns:wpg="http://schemas.microsoft.com/office/word/2010/wordprocessingGroup" xmlns:wpi="http://schemas.microsoft.com/office/word/2010/wordprocessingInk" xmlns:wne="http://schemas.microsoft.com/office/word/2006/wordml" xmlns:wps="http://schemas.microsoft.com/office/word/2010/wordprocessingShape" mc:Ignorable="w14 w15 w16se w16cid wp14">
   <w:body>
     <w:p>
-      <w:r>
+      <w:pPr>
+        <w:rPr>
+          <w:rFonts w:ascii="Times New Roman" w:hAnsi="Times New Roman" w:cs="Times New Roman"/>
+          <w:sz w:val="28"/>
+          <w:szCs w:val="28"/>
+        </w:rPr>
+      </w:pPr>
+      <w:r>
+        <w:rPr>
+          <w:rFonts w:ascii="Times New Roman" w:hAnsi="Times New Roman" w:cs="Times New Roman"/>
+          <w:sz w:val="28"/>
+          <w:szCs w:val="28"/>
+        </w:rPr>
         <w:t>Rekayasa Perangkat Lunak</w:t>
       </w:r>
     </w:p>
     <w:p>
-      <w:r>
+      <w:pPr>
+        <w:rPr>
+          <w:rFonts w:ascii="Times New Roman" w:hAnsi="Times New Roman" w:cs="Times New Roman"/>
+          <w:sz w:val="28"/>
+          <w:szCs w:val="28"/>
+        </w:rPr>
+      </w:pPr>
+      <w:r>
+        <w:rPr>
+          <w:rFonts w:ascii="Times New Roman" w:hAnsi="Times New Roman" w:cs="Times New Roman"/>
+          <w:sz w:val="28"/>
+          <w:szCs w:val="28"/>
+        </w:rPr>
         <w:t xml:space="preserve">Nama </w:t>
       </w:r>
       <w:r>
+        <w:rPr>
+          <w:rFonts w:ascii="Times New Roman" w:hAnsi="Times New Roman" w:cs="Times New Roman"/>
+          <w:sz w:val="28"/>
+          <w:szCs w:val="28"/>
+        </w:rPr>
         <w:tab/>
       </w:r>
       <w:r>
+        <w:rPr>
+          <w:rFonts w:ascii="Times New Roman" w:hAnsi="Times New Roman" w:cs="Times New Roman"/>
+          <w:sz w:val="28"/>
+          <w:szCs w:val="28"/>
+        </w:rPr>
         <w:tab/>
       </w:r>
       <w:r>
+        <w:rPr>
+          <w:rFonts w:ascii="Times New Roman" w:hAnsi="Times New Roman" w:cs="Times New Roman"/>
+          <w:sz w:val="28"/>
+          <w:szCs w:val="28"/>
+        </w:rPr>
         <w:t>: Dindin Sihabudin Ahmad Wardi</w:t>
       </w:r>
     </w:p>
     <w:p>
-      <w:r>
+      <w:pPr>
+        <w:rPr>
+          <w:rFonts w:ascii="Times New Roman" w:hAnsi="Times New Roman" w:cs="Times New Roman"/>
+          <w:sz w:val="28"/>
+          <w:szCs w:val="28"/>
+        </w:rPr>
+      </w:pPr>
+      <w:r>
+        <w:rPr>
+          <w:rFonts w:ascii="Times New Roman" w:hAnsi="Times New Roman" w:cs="Times New Roman"/>
+          <w:sz w:val="28"/>
+          <w:szCs w:val="28"/>
+        </w:rPr>
         <w:t>NPM</w:t>
       </w:r>
       <w:r>
+        <w:rPr>
+          <w:rFonts w:ascii="Times New Roman" w:hAnsi="Times New Roman" w:cs="Times New Roman"/>
+          <w:sz w:val="28"/>
+          <w:szCs w:val="28"/>
+        </w:rPr>
         <w:tab/>
       </w:r>
       <w:r>
+        <w:rPr>
+          <w:rFonts w:ascii="Times New Roman" w:hAnsi="Times New Roman" w:cs="Times New Roman"/>
+          <w:sz w:val="28"/>
+          <w:szCs w:val="28"/>
+        </w:rPr>
         <w:tab/>
       </w:r>
       <w:r>
+        <w:rPr>
+          <w:rFonts w:ascii="Times New Roman" w:hAnsi="Times New Roman" w:cs="Times New Roman"/>
+          <w:sz w:val="28"/>
+          <w:szCs w:val="28"/>
+        </w:rPr>
+        <w:tab/>
+      </w:r>
+      <w:r>
+        <w:rPr>
+          <w:rFonts w:ascii="Times New Roman" w:hAnsi="Times New Roman" w:cs="Times New Roman"/>
+          <w:sz w:val="28"/>
+          <w:szCs w:val="28"/>
+        </w:rPr>
         <w:t>: 1406037</w:t>
       </w:r>
     </w:p>
     <w:p>
-      <w:r>
+      <w:pPr>
+        <w:rPr>
+          <w:rFonts w:ascii="Times New Roman" w:hAnsi="Times New Roman" w:cs="Times New Roman"/>
+          <w:sz w:val="28"/>
+          <w:szCs w:val="28"/>
+        </w:rPr>
+      </w:pPr>
+      <w:r>
+        <w:rPr>
+          <w:rFonts w:ascii="Times New Roman" w:hAnsi="Times New Roman" w:cs="Times New Roman"/>
+          <w:sz w:val="28"/>
+          <w:szCs w:val="28"/>
+        </w:rPr>
         <w:t>Smester</w:t>
       </w:r>
       <w:r>
+        <w:rPr>
+          <w:rFonts w:ascii="Times New Roman" w:hAnsi="Times New Roman" w:cs="Times New Roman"/>
+          <w:sz w:val="28"/>
+          <w:szCs w:val="28"/>
+        </w:rPr>
         <w:tab/>
+      </w:r>
+      <w:r>
+        <w:rPr>
+          <w:rFonts w:ascii="Times New Roman" w:hAnsi="Times New Roman" w:cs="Times New Roman"/>
+          <w:sz w:val="28"/>
+          <w:szCs w:val="28"/>
+        </w:rPr>
+        <w:tab/>
+      </w:r>
+      <w:bookmarkStart w:id="0" w:name="_GoBack"/>
+      <w:bookmarkEnd w:id="0"/>
+      <w:r>
+        <w:rPr>
+          <w:rFonts w:ascii="Times New Roman" w:hAnsi="Times New Roman" w:cs="Times New Roman"/>
+          <w:sz w:val="28"/>
+          <w:szCs w:val="28"/>
+        </w:rPr>
         <w:t>: VI (Enam)</w:t>
       </w:r>
     </w:p>
     <w:p>
-      <w:r>
+      <w:pPr>
+        <w:rPr>
+          <w:rFonts w:ascii="Times New Roman" w:hAnsi="Times New Roman" w:cs="Times New Roman"/>
+          <w:sz w:val="28"/>
+          <w:szCs w:val="28"/>
+        </w:rPr>
+      </w:pPr>
+      <w:r>
+        <w:rPr>
+          <w:rFonts w:ascii="Times New Roman" w:hAnsi="Times New Roman" w:cs="Times New Roman"/>
+          <w:sz w:val="28"/>
+          <w:szCs w:val="28"/>
+        </w:rPr>
         <w:t>Informatika C</w:t>
       </w:r>
-      <w:bookmarkStart w:id="0" w:name="_GoBack"/>
-      <w:bookmarkEnd w:id="0"/>
     </w:p>
     <w:sectPr>
       <w:pgSz w:w="11906" w:h="16838"/>

</xml_diff>

<commit_message>
Rekayasa Perangkat Lunak V 1.04
</commit_message>
<xml_diff>
--- a/RPL.docx
+++ b/RPL.docx
@@ -4,145 +4,391 @@
   <w:body>
     <w:p>
       <w:pPr>
-        <w:rPr>
-          <w:rFonts w:ascii="Times New Roman" w:hAnsi="Times New Roman" w:cs="Times New Roman"/>
-          <w:sz w:val="28"/>
-          <w:szCs w:val="28"/>
-        </w:rPr>
-      </w:pPr>
-      <w:r>
-        <w:rPr>
-          <w:rFonts w:ascii="Times New Roman" w:hAnsi="Times New Roman" w:cs="Times New Roman"/>
-          <w:sz w:val="28"/>
-          <w:szCs w:val="28"/>
-        </w:rPr>
-        <w:t>Rekayasa Perangkat Lunak</w:t>
-      </w:r>
-    </w:p>
-    <w:p>
-      <w:pPr>
-        <w:rPr>
-          <w:rFonts w:ascii="Times New Roman" w:hAnsi="Times New Roman" w:cs="Times New Roman"/>
-          <w:sz w:val="28"/>
-          <w:szCs w:val="28"/>
-        </w:rPr>
-      </w:pPr>
-      <w:r>
-        <w:rPr>
-          <w:rFonts w:ascii="Times New Roman" w:hAnsi="Times New Roman" w:cs="Times New Roman"/>
-          <w:sz w:val="28"/>
-          <w:szCs w:val="28"/>
-        </w:rPr>
-        <w:t xml:space="preserve">Nama </w:t>
-      </w:r>
-      <w:r>
-        <w:rPr>
-          <w:rFonts w:ascii="Times New Roman" w:hAnsi="Times New Roman" w:cs="Times New Roman"/>
-          <w:sz w:val="28"/>
-          <w:szCs w:val="28"/>
-        </w:rPr>
-        <w:tab/>
-      </w:r>
-      <w:r>
-        <w:rPr>
-          <w:rFonts w:ascii="Times New Roman" w:hAnsi="Times New Roman" w:cs="Times New Roman"/>
-          <w:sz w:val="28"/>
-          <w:szCs w:val="28"/>
-        </w:rPr>
-        <w:tab/>
-      </w:r>
-      <w:r>
-        <w:rPr>
-          <w:rFonts w:ascii="Times New Roman" w:hAnsi="Times New Roman" w:cs="Times New Roman"/>
-          <w:sz w:val="28"/>
-          <w:szCs w:val="28"/>
-        </w:rPr>
-        <w:t>: Dindin Sihabudin Ahmad Wardi</w:t>
-      </w:r>
-    </w:p>
-    <w:p>
-      <w:pPr>
-        <w:rPr>
-          <w:rFonts w:ascii="Times New Roman" w:hAnsi="Times New Roman" w:cs="Times New Roman"/>
-          <w:sz w:val="28"/>
-          <w:szCs w:val="28"/>
-        </w:rPr>
-      </w:pPr>
-      <w:r>
-        <w:rPr>
-          <w:rFonts w:ascii="Times New Roman" w:hAnsi="Times New Roman" w:cs="Times New Roman"/>
-          <w:sz w:val="28"/>
-          <w:szCs w:val="28"/>
-        </w:rPr>
-        <w:t>NPM</w:t>
-      </w:r>
-      <w:r>
-        <w:rPr>
-          <w:rFonts w:ascii="Times New Roman" w:hAnsi="Times New Roman" w:cs="Times New Roman"/>
-          <w:sz w:val="28"/>
-          <w:szCs w:val="28"/>
-        </w:rPr>
-        <w:tab/>
-      </w:r>
-      <w:r>
-        <w:rPr>
-          <w:rFonts w:ascii="Times New Roman" w:hAnsi="Times New Roman" w:cs="Times New Roman"/>
-          <w:sz w:val="28"/>
-          <w:szCs w:val="28"/>
-        </w:rPr>
-        <w:tab/>
-      </w:r>
-      <w:r>
-        <w:rPr>
-          <w:rFonts w:ascii="Times New Roman" w:hAnsi="Times New Roman" w:cs="Times New Roman"/>
-          <w:sz w:val="28"/>
-          <w:szCs w:val="28"/>
-        </w:rPr>
-        <w:tab/>
-      </w:r>
-      <w:r>
-        <w:rPr>
-          <w:rFonts w:ascii="Times New Roman" w:hAnsi="Times New Roman" w:cs="Times New Roman"/>
-          <w:sz w:val="28"/>
-          <w:szCs w:val="28"/>
-        </w:rPr>
-        <w:t>: 1406037</w:t>
-      </w:r>
-    </w:p>
-    <w:p>
-      <w:pPr>
-        <w:rPr>
-          <w:rFonts w:ascii="Times New Roman" w:hAnsi="Times New Roman" w:cs="Times New Roman"/>
-          <w:sz w:val="28"/>
-          <w:szCs w:val="28"/>
-        </w:rPr>
-      </w:pPr>
-      <w:r>
-        <w:rPr>
-          <w:rFonts w:ascii="Times New Roman" w:hAnsi="Times New Roman" w:cs="Times New Roman"/>
-          <w:sz w:val="28"/>
-          <w:szCs w:val="28"/>
-        </w:rPr>
-        <w:t>Smester</w:t>
-      </w:r>
-      <w:r>
-        <w:rPr>
-          <w:rFonts w:ascii="Times New Roman" w:hAnsi="Times New Roman" w:cs="Times New Roman"/>
-          <w:sz w:val="28"/>
-          <w:szCs w:val="28"/>
-        </w:rPr>
-        <w:tab/>
-      </w:r>
-      <w:r>
-        <w:rPr>
-          <w:rFonts w:ascii="Times New Roman" w:hAnsi="Times New Roman" w:cs="Times New Roman"/>
-          <w:sz w:val="28"/>
-          <w:szCs w:val="28"/>
-        </w:rPr>
-        <w:tab/>
+        <w:jc w:val="center"/>
+        <w:rPr>
+          <w:rFonts w:ascii="Times New Roman" w:eastAsia="Times New Roman" w:hAnsi="Times New Roman" w:cs="Times New Roman"/>
+          <w:b/>
+          <w:sz w:val="28"/>
+          <w:szCs w:val="28"/>
+        </w:rPr>
+      </w:pPr>
+      <w:r>
+        <w:rPr>
+          <w:rFonts w:ascii="Times New Roman" w:eastAsia="Times New Roman" w:hAnsi="Times New Roman" w:cs="Times New Roman"/>
+          <w:b/>
+          <w:sz w:val="28"/>
+          <w:szCs w:val="28"/>
+        </w:rPr>
+        <w:t xml:space="preserve">TUGAS </w:t>
       </w:r>
       <w:bookmarkStart w:id="0" w:name="_GoBack"/>
       <w:bookmarkEnd w:id="0"/>
+    </w:p>
+    <w:p>
+      <w:pPr>
+        <w:jc w:val="center"/>
+      </w:pPr>
+      <w:r>
+        <w:rPr>
+          <w:rFonts w:ascii="Times New Roman" w:eastAsia="Times New Roman" w:hAnsi="Times New Roman" w:cs="Times New Roman"/>
+          <w:b/>
+          <w:sz w:val="28"/>
+          <w:szCs w:val="28"/>
+        </w:rPr>
+        <w:t>REKAYASA PERANGKAT LUNAK</w:t>
+      </w:r>
+    </w:p>
+    <w:p>
+      <w:pPr>
+        <w:jc w:val="center"/>
+      </w:pPr>
+    </w:p>
+    <w:p>
+      <w:pPr>
+        <w:jc w:val="center"/>
+      </w:pPr>
+    </w:p>
+    <w:p>
+      <w:pPr>
+        <w:jc w:val="center"/>
+      </w:pPr>
+    </w:p>
+    <w:p>
+      <w:pPr>
+        <w:jc w:val="center"/>
+      </w:pPr>
+      <w:r>
+        <w:rPr>
+          <w:noProof/>
+        </w:rPr>
+        <w:drawing>
+          <wp:inline distT="114300" distB="114300" distL="114300" distR="114300" wp14:anchorId="4BAEB484" wp14:editId="08500592">
+            <wp:extent cx="1905000" cy="1905000"/>
+            <wp:effectExtent l="0" t="0" r="0" b="0"/>
+            <wp:docPr id="9" name="image09.png" descr="sttg.png"/>
+            <wp:cNvGraphicFramePr/>
+            <a:graphic xmlns:a="http://schemas.openxmlformats.org/drawingml/2006/main">
+              <a:graphicData uri="http://schemas.openxmlformats.org/drawingml/2006/picture">
+                <pic:pic xmlns:pic="http://schemas.openxmlformats.org/drawingml/2006/picture">
+                  <pic:nvPicPr>
+                    <pic:cNvPr id="0" name="image09.png" descr="sttg.png"/>
+                    <pic:cNvPicPr preferRelativeResize="0"/>
+                  </pic:nvPicPr>
+                  <pic:blipFill>
+                    <a:blip r:embed="rId4"/>
+                    <a:srcRect/>
+                    <a:stretch>
+                      <a:fillRect/>
+                    </a:stretch>
+                  </pic:blipFill>
+                  <pic:spPr>
+                    <a:xfrm>
+                      <a:off x="0" y="0"/>
+                      <a:ext cx="1905000" cy="1905000"/>
+                    </a:xfrm>
+                    <a:prstGeom prst="rect">
+                      <a:avLst/>
+                    </a:prstGeom>
+                    <a:ln/>
+                  </pic:spPr>
+                </pic:pic>
+              </a:graphicData>
+            </a:graphic>
+          </wp:inline>
+        </w:drawing>
+      </w:r>
+    </w:p>
+    <w:p>
+      <w:pPr>
+        <w:jc w:val="center"/>
+      </w:pPr>
+    </w:p>
+    <w:p>
+      <w:pPr>
+        <w:jc w:val="center"/>
+      </w:pPr>
+    </w:p>
+    <w:p>
+      <w:pPr>
+        <w:jc w:val="center"/>
+      </w:pPr>
+    </w:p>
+    <w:p/>
+    <w:p>
+      <w:pPr>
+        <w:jc w:val="center"/>
+      </w:pPr>
+    </w:p>
+    <w:p>
+      <w:pPr>
+        <w:jc w:val="center"/>
+        <w:rPr>
+          <w:rFonts w:ascii="Times New Roman" w:eastAsia="Times New Roman" w:hAnsi="Times New Roman" w:cs="Times New Roman"/>
+          <w:sz w:val="24"/>
+          <w:szCs w:val="24"/>
+        </w:rPr>
+      </w:pPr>
+    </w:p>
+    <w:p>
+      <w:pPr>
+        <w:jc w:val="center"/>
+        <w:rPr>
+          <w:rFonts w:ascii="Times New Roman" w:eastAsia="Times New Roman" w:hAnsi="Times New Roman" w:cs="Times New Roman"/>
+          <w:sz w:val="24"/>
+          <w:szCs w:val="24"/>
+        </w:rPr>
+      </w:pPr>
+    </w:p>
+    <w:p>
+      <w:pPr>
+        <w:jc w:val="center"/>
+        <w:rPr>
+          <w:rFonts w:ascii="Times New Roman" w:eastAsia="Times New Roman" w:hAnsi="Times New Roman" w:cs="Times New Roman"/>
+          <w:sz w:val="24"/>
+          <w:szCs w:val="24"/>
+        </w:rPr>
+      </w:pPr>
+    </w:p>
+    <w:p>
+      <w:pPr>
+        <w:jc w:val="center"/>
+      </w:pPr>
+    </w:p>
+    <w:p>
+      <w:pPr>
+        <w:jc w:val="center"/>
+      </w:pPr>
+      <w:r>
+        <w:rPr>
+          <w:rFonts w:ascii="Times New Roman" w:eastAsia="Times New Roman" w:hAnsi="Times New Roman" w:cs="Times New Roman"/>
+          <w:sz w:val="24"/>
+          <w:szCs w:val="24"/>
+        </w:rPr>
+        <w:t xml:space="preserve">Dindin Sihabudin Ahmad Wardi </w:t>
+      </w:r>
+      <w:r>
+        <w:rPr>
+          <w:rFonts w:ascii="Times New Roman" w:eastAsia="Times New Roman" w:hAnsi="Times New Roman" w:cs="Times New Roman"/>
+          <w:sz w:val="24"/>
+          <w:szCs w:val="24"/>
+        </w:rPr>
+        <w:tab/>
+        <w:t>(1406037)</w:t>
+      </w:r>
+    </w:p>
+    <w:p>
+      <w:pPr>
+        <w:jc w:val="center"/>
+      </w:pPr>
+    </w:p>
+    <w:p/>
+    <w:p>
+      <w:pPr>
+        <w:jc w:val="center"/>
+      </w:pPr>
+    </w:p>
+    <w:p>
+      <w:pPr>
+        <w:jc w:val="center"/>
+      </w:pPr>
+    </w:p>
+    <w:p>
+      <w:pPr>
+        <w:jc w:val="center"/>
+      </w:pPr>
+      <w:r>
+        <w:rPr>
+          <w:rFonts w:ascii="Times New Roman" w:eastAsia="Times New Roman" w:hAnsi="Times New Roman" w:cs="Times New Roman"/>
+          <w:b/>
+          <w:sz w:val="24"/>
+          <w:szCs w:val="24"/>
+        </w:rPr>
+        <w:t>Sekolah Tinggi Teknologi Garut</w:t>
+      </w:r>
+      <w:r>
+        <w:rPr>
+          <w:rFonts w:ascii="Times New Roman" w:eastAsia="Times New Roman" w:hAnsi="Times New Roman" w:cs="Times New Roman"/>
+          <w:sz w:val="24"/>
+          <w:szCs w:val="24"/>
+        </w:rPr>
+        <w:t xml:space="preserve"> </w:t>
+      </w:r>
+    </w:p>
+    <w:p>
+      <w:pPr>
+        <w:jc w:val="center"/>
+      </w:pPr>
+      <w:r>
+        <w:rPr>
+          <w:rFonts w:ascii="Times New Roman" w:eastAsia="Times New Roman" w:hAnsi="Times New Roman" w:cs="Times New Roman"/>
+          <w:sz w:val="24"/>
+          <w:szCs w:val="24"/>
+        </w:rPr>
+        <w:t>Jln. Mayor Syamsu No.1 Tarogong Kidul Garut (44151)</w:t>
+      </w:r>
+    </w:p>
+    <w:p>
+      <w:pPr>
+        <w:jc w:val="center"/>
+      </w:pPr>
+      <w:r>
+        <w:rPr>
+          <w:rFonts w:ascii="Times New Roman" w:eastAsia="Times New Roman" w:hAnsi="Times New Roman" w:cs="Times New Roman"/>
+          <w:sz w:val="24"/>
+          <w:szCs w:val="24"/>
+        </w:rPr>
+        <w:t>2017</w:t>
+      </w:r>
+    </w:p>
+    <w:p>
+      <w:pPr>
+        <w:rPr>
+          <w:rFonts w:ascii="Times New Roman" w:hAnsi="Times New Roman" w:cs="Times New Roman"/>
+          <w:sz w:val="28"/>
+          <w:szCs w:val="28"/>
+        </w:rPr>
+      </w:pPr>
+    </w:p>
+    <w:p>
+      <w:pPr>
+        <w:rPr>
+          <w:rFonts w:ascii="Times New Roman" w:hAnsi="Times New Roman" w:cs="Times New Roman"/>
+          <w:sz w:val="28"/>
+          <w:szCs w:val="28"/>
+        </w:rPr>
+      </w:pPr>
+      <w:r>
+        <w:rPr>
+          <w:rFonts w:ascii="Times New Roman" w:hAnsi="Times New Roman" w:cs="Times New Roman"/>
+          <w:sz w:val="28"/>
+          <w:szCs w:val="28"/>
+        </w:rPr>
+        <w:lastRenderedPageBreak/>
+        <w:t>Rekayasa Perangkat Lunak</w:t>
+      </w:r>
+    </w:p>
+    <w:p>
+      <w:pPr>
+        <w:rPr>
+          <w:rFonts w:ascii="Times New Roman" w:hAnsi="Times New Roman" w:cs="Times New Roman"/>
+          <w:sz w:val="28"/>
+          <w:szCs w:val="28"/>
+        </w:rPr>
+      </w:pPr>
+      <w:r>
+        <w:rPr>
+          <w:rFonts w:ascii="Times New Roman" w:hAnsi="Times New Roman" w:cs="Times New Roman"/>
+          <w:sz w:val="28"/>
+          <w:szCs w:val="28"/>
+        </w:rPr>
+        <w:t xml:space="preserve">Nama </w:t>
+      </w:r>
+      <w:r>
+        <w:rPr>
+          <w:rFonts w:ascii="Times New Roman" w:hAnsi="Times New Roman" w:cs="Times New Roman"/>
+          <w:sz w:val="28"/>
+          <w:szCs w:val="28"/>
+        </w:rPr>
+        <w:tab/>
+      </w:r>
+      <w:r>
+        <w:rPr>
+          <w:rFonts w:ascii="Times New Roman" w:hAnsi="Times New Roman" w:cs="Times New Roman"/>
+          <w:sz w:val="28"/>
+          <w:szCs w:val="28"/>
+        </w:rPr>
+        <w:tab/>
+      </w:r>
+      <w:r>
+        <w:rPr>
+          <w:rFonts w:ascii="Times New Roman" w:hAnsi="Times New Roman" w:cs="Times New Roman"/>
+          <w:sz w:val="28"/>
+          <w:szCs w:val="28"/>
+        </w:rPr>
+        <w:t>: Dindin Sihabudin Ahmad Wardi</w:t>
+      </w:r>
+    </w:p>
+    <w:p>
+      <w:pPr>
+        <w:rPr>
+          <w:rFonts w:ascii="Times New Roman" w:hAnsi="Times New Roman" w:cs="Times New Roman"/>
+          <w:sz w:val="28"/>
+          <w:szCs w:val="28"/>
+        </w:rPr>
+      </w:pPr>
+      <w:r>
+        <w:rPr>
+          <w:rFonts w:ascii="Times New Roman" w:hAnsi="Times New Roman" w:cs="Times New Roman"/>
+          <w:sz w:val="28"/>
+          <w:szCs w:val="28"/>
+        </w:rPr>
+        <w:t>NPM</w:t>
+      </w:r>
+      <w:r>
+        <w:rPr>
+          <w:rFonts w:ascii="Times New Roman" w:hAnsi="Times New Roman" w:cs="Times New Roman"/>
+          <w:sz w:val="28"/>
+          <w:szCs w:val="28"/>
+        </w:rPr>
+        <w:tab/>
+      </w:r>
+      <w:r>
+        <w:rPr>
+          <w:rFonts w:ascii="Times New Roman" w:hAnsi="Times New Roman" w:cs="Times New Roman"/>
+          <w:sz w:val="28"/>
+          <w:szCs w:val="28"/>
+        </w:rPr>
+        <w:tab/>
+      </w:r>
+      <w:r>
+        <w:rPr>
+          <w:rFonts w:ascii="Times New Roman" w:hAnsi="Times New Roman" w:cs="Times New Roman"/>
+          <w:sz w:val="28"/>
+          <w:szCs w:val="28"/>
+        </w:rPr>
+        <w:tab/>
+      </w:r>
+      <w:r>
+        <w:rPr>
+          <w:rFonts w:ascii="Times New Roman" w:hAnsi="Times New Roman" w:cs="Times New Roman"/>
+          <w:sz w:val="28"/>
+          <w:szCs w:val="28"/>
+        </w:rPr>
+        <w:t>: 1406037</w:t>
+      </w:r>
+    </w:p>
+    <w:p>
+      <w:pPr>
+        <w:rPr>
+          <w:rFonts w:ascii="Times New Roman" w:hAnsi="Times New Roman" w:cs="Times New Roman"/>
+          <w:sz w:val="28"/>
+          <w:szCs w:val="28"/>
+        </w:rPr>
+      </w:pPr>
+      <w:r>
+        <w:rPr>
+          <w:rFonts w:ascii="Times New Roman" w:hAnsi="Times New Roman" w:cs="Times New Roman"/>
+          <w:sz w:val="28"/>
+          <w:szCs w:val="28"/>
+        </w:rPr>
+        <w:t>Smester</w:t>
+      </w:r>
+      <w:r>
+        <w:rPr>
+          <w:rFonts w:ascii="Times New Roman" w:hAnsi="Times New Roman" w:cs="Times New Roman"/>
+          <w:sz w:val="28"/>
+          <w:szCs w:val="28"/>
+        </w:rPr>
+        <w:tab/>
+      </w:r>
+      <w:r>
+        <w:rPr>
+          <w:rFonts w:ascii="Times New Roman" w:hAnsi="Times New Roman" w:cs="Times New Roman"/>
+          <w:sz w:val="28"/>
+          <w:szCs w:val="28"/>
+        </w:rPr>
+        <w:tab/>
+      </w:r>
       <w:r>
         <w:rPr>
           <w:rFonts w:ascii="Times New Roman" w:hAnsi="Times New Roman" w:cs="Times New Roman"/>

</xml_diff>